<commit_message>
couleur de fond typage du texte(375px) maquettage type deskop structure, couleur, texte, style, image, icon
</commit_message>
<xml_diff>
--- a/maquette.docx
+++ b/maquette.docx
@@ -5,6 +5,423 @@
     <w:p>
       <w:r>
         <w:t>Analyse de site concurrent</w:t>
+      </w:r>
+    </w:p>
+    <w:p/>
+    <w:p>
+      <w:pPr>
+        <w:rPr>
+          <w:rFonts w:cstheme="minorHAnsi"/>
+          <w:sz w:val="24"/>
+          <w:szCs w:val="24"/>
+        </w:rPr>
+      </w:pPr>
+      <w:r>
+        <w:rPr>
+          <w:rFonts w:cstheme="minorHAnsi"/>
+          <w:sz w:val="24"/>
+          <w:szCs w:val="24"/>
+        </w:rPr>
+        <w:t xml:space="preserve">Couleur de fond </w:t>
+      </w:r>
+      <w:proofErr w:type="spellStart"/>
+      <w:r>
+        <w:rPr>
+          <w:rFonts w:cstheme="minorHAnsi"/>
+          <w:sz w:val="24"/>
+          <w:szCs w:val="24"/>
+        </w:rPr>
+        <w:t>hex</w:t>
+      </w:r>
+      <w:proofErr w:type="spellEnd"/>
+      <w:r>
+        <w:rPr>
+          <w:rFonts w:cstheme="minorHAnsi"/>
+          <w:sz w:val="24"/>
+          <w:szCs w:val="24"/>
+        </w:rPr>
+        <w:t xml:space="preserve"> : </w:t>
+      </w:r>
+      <w:proofErr w:type="spellStart"/>
+      <w:proofErr w:type="gramStart"/>
+      <w:r>
+        <w:rPr>
+          <w:rFonts w:cstheme="minorHAnsi"/>
+          <w:sz w:val="24"/>
+          <w:szCs w:val="24"/>
+        </w:rPr>
+        <w:t>primairecoulor</w:t>
+      </w:r>
+      <w:proofErr w:type="spellEnd"/>
+      <w:r>
+        <w:rPr>
+          <w:rFonts w:cstheme="minorHAnsi"/>
+          <w:sz w:val="24"/>
+          <w:szCs w:val="24"/>
+        </w:rPr>
+        <w:t xml:space="preserve">  </w:t>
+      </w:r>
+      <w:r>
+        <w:rPr>
+          <w:rFonts w:cstheme="minorHAnsi"/>
+          <w:sz w:val="24"/>
+          <w:szCs w:val="24"/>
+        </w:rPr>
+        <w:t>#</w:t>
+      </w:r>
+      <w:proofErr w:type="gramEnd"/>
+      <w:r>
+        <w:rPr>
+          <w:rFonts w:cstheme="minorHAnsi"/>
+          <w:color w:val="000000"/>
+          <w:sz w:val="24"/>
+          <w:szCs w:val="24"/>
+          <w:shd w:val="clear" w:color="auto" w:fill="E7E9EB"/>
+        </w:rPr>
+        <w:t>26baa4</w:t>
+      </w:r>
+      <w:r>
+        <w:rPr>
+          <w:rFonts w:cstheme="minorHAnsi"/>
+          <w:sz w:val="24"/>
+          <w:szCs w:val="24"/>
+        </w:rPr>
+        <w:t xml:space="preserve">  </w:t>
+      </w:r>
+      <w:proofErr w:type="spellStart"/>
+      <w:r>
+        <w:rPr>
+          <w:rFonts w:cstheme="minorHAnsi"/>
+          <w:sz w:val="24"/>
+          <w:szCs w:val="24"/>
+        </w:rPr>
+        <w:t>strong</w:t>
+      </w:r>
+      <w:proofErr w:type="spellEnd"/>
+      <w:r>
+        <w:rPr>
+          <w:rFonts w:cstheme="minorHAnsi"/>
+          <w:sz w:val="24"/>
+          <w:szCs w:val="24"/>
+        </w:rPr>
+        <w:t xml:space="preserve"> cyan</w:t>
+      </w:r>
+    </w:p>
+    <w:p>
+      <w:pPr>
+        <w:rPr>
+          <w:rFonts w:cstheme="minorHAnsi"/>
+          <w:sz w:val="24"/>
+          <w:szCs w:val="24"/>
+        </w:rPr>
+      </w:pPr>
+      <w:r>
+        <w:rPr>
+          <w:rFonts w:cstheme="minorHAnsi"/>
+          <w:sz w:val="24"/>
+          <w:szCs w:val="24"/>
+        </w:rPr>
+        <w:tab/>
+      </w:r>
+      <w:r>
+        <w:rPr>
+          <w:rFonts w:cstheme="minorHAnsi"/>
+          <w:sz w:val="24"/>
+          <w:szCs w:val="24"/>
+        </w:rPr>
+        <w:tab/>
+      </w:r>
+      <w:r>
+        <w:rPr>
+          <w:rFonts w:cstheme="minorHAnsi"/>
+          <w:sz w:val="24"/>
+          <w:szCs w:val="24"/>
+        </w:rPr>
+        <w:t xml:space="preserve">   </w:t>
+      </w:r>
+      <w:r>
+        <w:rPr>
+          <w:rFonts w:cstheme="minorHAnsi"/>
+          <w:sz w:val="24"/>
+          <w:szCs w:val="24"/>
+        </w:rPr>
+        <w:tab/>
+      </w:r>
+      <w:r>
+        <w:rPr>
+          <w:rFonts w:cstheme="minorHAnsi"/>
+          <w:sz w:val="24"/>
+          <w:szCs w:val="24"/>
+        </w:rPr>
+        <w:t xml:space="preserve"> </w:t>
+      </w:r>
+      <w:r>
+        <w:rPr>
+          <w:rFonts w:cstheme="minorHAnsi"/>
+          <w:sz w:val="24"/>
+          <w:szCs w:val="24"/>
+        </w:rPr>
+        <w:tab/>
+      </w:r>
+      <w:r>
+        <w:rPr>
+          <w:rFonts w:cstheme="minorHAnsi"/>
+          <w:sz w:val="24"/>
+          <w:szCs w:val="24"/>
+        </w:rPr>
+        <w:t xml:space="preserve">                </w:t>
+      </w:r>
+      <w:r>
+        <w:rPr>
+          <w:rFonts w:cstheme="minorHAnsi"/>
+          <w:sz w:val="24"/>
+          <w:szCs w:val="24"/>
+        </w:rPr>
+        <w:t>#</w:t>
+      </w:r>
+      <w:r>
+        <w:rPr>
+          <w:rFonts w:cstheme="minorHAnsi"/>
+          <w:color w:val="000000"/>
+          <w:sz w:val="24"/>
+          <w:szCs w:val="24"/>
+          <w:shd w:val="clear" w:color="auto" w:fill="E7E9EB"/>
+        </w:rPr>
+        <w:t>6173</w:t>
+      </w:r>
+      <w:proofErr w:type="gramStart"/>
+      <w:r>
+        <w:rPr>
+          <w:rFonts w:cstheme="minorHAnsi"/>
+          <w:color w:val="000000"/>
+          <w:sz w:val="24"/>
+          <w:szCs w:val="24"/>
+          <w:shd w:val="clear" w:color="auto" w:fill="E7E9EB"/>
+        </w:rPr>
+        <w:t>ff</w:t>
+      </w:r>
+      <w:r>
+        <w:rPr>
+          <w:rFonts w:cstheme="minorHAnsi"/>
+          <w:color w:val="000000"/>
+          <w:sz w:val="24"/>
+          <w:szCs w:val="24"/>
+          <w:shd w:val="clear" w:color="auto" w:fill="E7E9EB"/>
+        </w:rPr>
+        <w:t xml:space="preserve">  </w:t>
+      </w:r>
+      <w:r>
+        <w:rPr>
+          <w:rFonts w:cstheme="minorHAnsi"/>
+          <w:sz w:val="24"/>
+          <w:szCs w:val="24"/>
+        </w:rPr>
+        <w:t>light</w:t>
+      </w:r>
+      <w:proofErr w:type="gramEnd"/>
+      <w:r>
+        <w:rPr>
+          <w:rFonts w:cstheme="minorHAnsi"/>
+          <w:sz w:val="24"/>
+          <w:szCs w:val="24"/>
+        </w:rPr>
+        <w:t xml:space="preserve"> </w:t>
+      </w:r>
+      <w:proofErr w:type="spellStart"/>
+      <w:r>
+        <w:rPr>
+          <w:rFonts w:cstheme="minorHAnsi"/>
+          <w:sz w:val="24"/>
+          <w:szCs w:val="24"/>
+        </w:rPr>
+        <w:t>blue</w:t>
+      </w:r>
+      <w:proofErr w:type="spellEnd"/>
+    </w:p>
+    <w:p>
+      <w:pPr>
+        <w:rPr>
+          <w:rFonts w:cstheme="minorHAnsi"/>
+          <w:sz w:val="24"/>
+          <w:szCs w:val="24"/>
+        </w:rPr>
+      </w:pPr>
+      <w:r>
+        <w:rPr>
+          <w:rFonts w:cstheme="minorHAnsi"/>
+          <w:sz w:val="24"/>
+          <w:szCs w:val="24"/>
+        </w:rPr>
+        <w:t xml:space="preserve">Couleur </w:t>
+      </w:r>
+      <w:proofErr w:type="gramStart"/>
+      <w:r>
+        <w:rPr>
+          <w:rFonts w:cstheme="minorHAnsi"/>
+          <w:sz w:val="24"/>
+          <w:szCs w:val="24"/>
+        </w:rPr>
+        <w:t xml:space="preserve">neutre  </w:t>
+      </w:r>
+      <w:proofErr w:type="spellStart"/>
+      <w:r>
+        <w:rPr>
+          <w:rFonts w:cstheme="minorHAnsi"/>
+          <w:sz w:val="24"/>
+          <w:szCs w:val="24"/>
+        </w:rPr>
+        <w:t>dark</w:t>
+      </w:r>
+      <w:proofErr w:type="spellEnd"/>
+      <w:proofErr w:type="gramEnd"/>
+      <w:r>
+        <w:rPr>
+          <w:rFonts w:cstheme="minorHAnsi"/>
+          <w:sz w:val="24"/>
+          <w:szCs w:val="24"/>
+        </w:rPr>
+        <w:t xml:space="preserve"> </w:t>
+      </w:r>
+      <w:proofErr w:type="spellStart"/>
+      <w:r>
+        <w:rPr>
+          <w:rFonts w:cstheme="minorHAnsi"/>
+          <w:sz w:val="24"/>
+          <w:szCs w:val="24"/>
+        </w:rPr>
+        <w:t>grayish</w:t>
+      </w:r>
+      <w:proofErr w:type="spellEnd"/>
+      <w:r>
+        <w:rPr>
+          <w:rFonts w:cstheme="minorHAnsi"/>
+          <w:sz w:val="24"/>
+          <w:szCs w:val="24"/>
+        </w:rPr>
+        <w:t xml:space="preserve"> </w:t>
+      </w:r>
+      <w:proofErr w:type="spellStart"/>
+      <w:r>
+        <w:rPr>
+          <w:rFonts w:cstheme="minorHAnsi"/>
+          <w:sz w:val="24"/>
+          <w:szCs w:val="24"/>
+        </w:rPr>
+        <w:t>blue</w:t>
+      </w:r>
+      <w:proofErr w:type="spellEnd"/>
+      <w:r>
+        <w:rPr>
+          <w:rFonts w:cstheme="minorHAnsi"/>
+          <w:sz w:val="24"/>
+          <w:szCs w:val="24"/>
+        </w:rPr>
+        <w:t> :</w:t>
+      </w:r>
+      <w:r>
+        <w:rPr>
+          <w:rFonts w:cstheme="minorHAnsi"/>
+          <w:sz w:val="24"/>
+          <w:szCs w:val="24"/>
+        </w:rPr>
+        <w:t xml:space="preserve">     </w:t>
+      </w:r>
+      <w:r>
+        <w:rPr>
+          <w:rFonts w:cstheme="minorHAnsi"/>
+          <w:sz w:val="24"/>
+          <w:szCs w:val="24"/>
+        </w:rPr>
+        <w:t xml:space="preserve"> </w:t>
+      </w:r>
+      <w:r>
+        <w:rPr>
+          <w:rFonts w:cstheme="minorHAnsi"/>
+          <w:color w:val="000000"/>
+          <w:sz w:val="24"/>
+          <w:szCs w:val="24"/>
+          <w:shd w:val="clear" w:color="auto" w:fill="E7E9EB"/>
+        </w:rPr>
+        <w:t>4c545d</w:t>
+      </w:r>
+    </w:p>
+    <w:p>
+      <w:pPr>
+        <w:rPr>
+          <w:rFonts w:cstheme="minorHAnsi"/>
+          <w:sz w:val="24"/>
+          <w:szCs w:val="24"/>
+        </w:rPr>
+      </w:pPr>
+      <w:r>
+        <w:rPr>
+          <w:rFonts w:cstheme="minorHAnsi"/>
+          <w:sz w:val="24"/>
+          <w:szCs w:val="24"/>
+        </w:rPr>
+        <w:tab/>
+      </w:r>
+      <w:r>
+        <w:rPr>
+          <w:rFonts w:cstheme="minorHAnsi"/>
+          <w:sz w:val="24"/>
+          <w:szCs w:val="24"/>
+        </w:rPr>
+        <w:tab/>
+      </w:r>
+      <w:r>
+        <w:rPr>
+          <w:rFonts w:cstheme="minorHAnsi"/>
+          <w:sz w:val="24"/>
+          <w:szCs w:val="24"/>
+        </w:rPr>
+        <w:tab/>
+      </w:r>
+      <w:proofErr w:type="spellStart"/>
+      <w:r>
+        <w:rPr>
+          <w:rFonts w:cstheme="minorHAnsi"/>
+          <w:sz w:val="24"/>
+          <w:szCs w:val="24"/>
+        </w:rPr>
+        <w:t>Grayish</w:t>
+      </w:r>
+      <w:proofErr w:type="spellEnd"/>
+      <w:r>
+        <w:rPr>
+          <w:rFonts w:cstheme="minorHAnsi"/>
+          <w:sz w:val="24"/>
+          <w:szCs w:val="24"/>
+        </w:rPr>
+        <w:t xml:space="preserve"> </w:t>
+      </w:r>
+      <w:proofErr w:type="spellStart"/>
+      <w:r>
+        <w:rPr>
+          <w:rFonts w:cstheme="minorHAnsi"/>
+          <w:sz w:val="24"/>
+          <w:szCs w:val="24"/>
+        </w:rPr>
+        <w:t>blue</w:t>
+      </w:r>
+      <w:proofErr w:type="spellEnd"/>
+      <w:r>
+        <w:rPr>
+          <w:rFonts w:cstheme="minorHAnsi"/>
+          <w:sz w:val="24"/>
+          <w:szCs w:val="24"/>
+        </w:rPr>
+        <w:t xml:space="preserve"> : </w:t>
+      </w:r>
+      <w:r>
+        <w:rPr>
+          <w:rFonts w:cstheme="minorHAnsi"/>
+          <w:color w:val="000000"/>
+          <w:sz w:val="24"/>
+          <w:szCs w:val="24"/>
+          <w:shd w:val="clear" w:color="auto" w:fill="E7E9EB"/>
+        </w:rPr>
+        <w:t>9fabb2</w:t>
       </w:r>
     </w:p>
     <w:sectPr>

</xml_diff>